<commit_message>
Update references with CBA 2025 book
</commit_message>
<xml_diff>
--- a/assets/scripts/principles-5-and-6-independence-transparency-and-accountability.docx
+++ b/assets/scripts/principles-5-and-6-independence-transparency-and-accountability.docx
@@ -454,114 +454,157 @@
       <w:pPr>
         <w:numPr>
           <w:ilvl w:val="0"/>
-          <w:numId w:val="5"/>
+          <w:numId w:val="6"/>
         </w:numPr>
       </w:pPr>
-      <w:r>
-        <w:t>Adrian, T., Obstfeld, M., &amp; Laxton, D. (2018). </w:t>
-      </w:r>
       <w:hyperlink r:id="rId7" w:tgtFrame="_blank" w:history="1">
+        <w:r>
+          <w:rPr>
+            <w:rStyle w:val="Hyperlink"/>
+          </w:rPr>
+          <w:t>Bernanke, B. (2024). </w:t>
+        </w:r>
         <w:r>
           <w:rPr>
             <w:rStyle w:val="Hyperlink"/>
             <w:i/>
             <w:iCs/>
           </w:rPr>
-          <w:t>Advancing the Frontiers of Monetary Policy.</w:t>
+          <w:t>Forecasting for Monetary Policy Making and Communication at the Bank of England: A Review.</w:t>
         </w:r>
         <w:r>
           <w:rPr>
             <w:rStyle w:val="Hyperlink"/>
           </w:rPr>
-          <w:t> </w:t>
+          <w:t> Bank of England Independent Evaluation Office.</w:t>
         </w:r>
       </w:hyperlink>
-      <w:r>
-        <w:t>IMF.</w:t>
-      </w:r>
     </w:p>
     <w:p>
       <w:pPr>
         <w:numPr>
           <w:ilvl w:val="0"/>
-          <w:numId w:val="5"/>
+          <w:numId w:val="6"/>
         </w:numPr>
       </w:pPr>
-      <w:r>
-        <w:t>Friedman, M. (1968). </w:t>
-      </w:r>
       <w:hyperlink r:id="rId8" w:tgtFrame="_blank" w:history="1">
         <w:r>
           <w:rPr>
             <w:rStyle w:val="Hyperlink"/>
           </w:rPr>
-          <w:t>“The Role of Monetary Policy.” </w:t>
+          <w:t>FPAS Mark II: </w:t>
+        </w:r>
+        <w:r>
+          <w:rPr>
+            <w:rStyle w:val="Hyperlink"/>
+            <w:i/>
+            <w:iCs/>
+          </w:rPr>
+          <w:t>Avoiding Dark Corners and Eliminating the Folly in Baselines and Local Approximations.</w:t>
+        </w:r>
+        <w:r>
+          <w:rPr>
+            <w:rStyle w:val="Hyperlink"/>
+          </w:rPr>
+          <w:t> October 2022.</w:t>
         </w:r>
       </w:hyperlink>
-      <w:r>
-        <w:rPr>
-          <w:i/>
-          <w:iCs/>
-        </w:rPr>
-        <w:t>American Economic Review</w:t>
-      </w:r>
-      <w:r>
-        <w:t>, 58(1).</w:t>
-      </w:r>
     </w:p>
     <w:p>
       <w:pPr>
         <w:numPr>
           <w:ilvl w:val="0"/>
-          <w:numId w:val="5"/>
+          <w:numId w:val="6"/>
         </w:numPr>
       </w:pPr>
-      <w:r>
-        <w:t>Kiley, M. (2023). </w:t>
-      </w:r>
       <w:hyperlink r:id="rId9" w:tgtFrame="_blank" w:history="1">
         <w:r>
           <w:rPr>
             <w:rStyle w:val="Hyperlink"/>
           </w:rPr>
-          <w:t>“Prospects for a Soft Landing.” </w:t>
+          <w:t>Cukierman, A. (1992). </w:t>
+        </w:r>
+        <w:r>
+          <w:rPr>
+            <w:rStyle w:val="Hyperlink"/>
+            <w:i/>
+            <w:iCs/>
+          </w:rPr>
+          <w:t>Central Bank Strategy, Credibility, and Independence.</w:t>
+        </w:r>
+        <w:r>
+          <w:rPr>
+            <w:rStyle w:val="Hyperlink"/>
+          </w:rPr>
+          <w:t> MIT Press.</w:t>
         </w:r>
       </w:hyperlink>
-      <w:r>
-        <w:t>Board of Governors of the Federal Reserve System.</w:t>
-      </w:r>
     </w:p>
     <w:p>
       <w:pPr>
         <w:numPr>
           <w:ilvl w:val="0"/>
-          <w:numId w:val="5"/>
+          <w:numId w:val="6"/>
         </w:numPr>
       </w:pPr>
-      <w:r>
-        <w:t>Freedman, C., &amp; Laxton, D. (2009). </w:t>
-      </w:r>
       <w:hyperlink r:id="rId10" w:tgtFrame="_blank" w:history="1">
         <w:r>
           <w:rPr>
             <w:rStyle w:val="Hyperlink"/>
           </w:rPr>
-          <w:t>“Why Inflation Targeting?” </w:t>
+          <w:t>Debelle, G., &amp; Fischer, S. (1994). “How Independent Should a Central Bank Be?” In </w:t>
+        </w:r>
+        <w:r>
+          <w:rPr>
+            <w:rStyle w:val="Hyperlink"/>
+            <w:i/>
+            <w:iCs/>
+          </w:rPr>
+          <w:t>Goals, Guidelines, and Constraints Facing Monetary Policymakers.</w:t>
         </w:r>
       </w:hyperlink>
-      <w:r>
-        <w:t>IMF Working Paper 09/86.</w:t>
-      </w:r>
     </w:p>
     <w:p>
       <w:pPr>
         <w:numPr>
           <w:ilvl w:val="0"/>
-          <w:numId w:val="5"/>
+          <w:numId w:val="6"/>
         </w:numPr>
       </w:pPr>
-      <w:r>
-        <w:t>Central Bank of Armenia. (2025). </w:t>
+      <w:hyperlink r:id="rId11" w:tgtFrame="_blank" w:history="1">
+        <w:r>
+          <w:rPr>
+            <w:rStyle w:val="Hyperlink"/>
+          </w:rPr>
+          <w:t>Freedman, C., &amp; Laxton, D. (2009). “Why Inflation Targeting?” IMF Working Paper 09/86.</w:t>
+        </w:r>
+      </w:hyperlink>
+    </w:p>
+    <w:p>
+      <w:pPr>
+        <w:numPr>
+          <w:ilvl w:val="0"/>
+          <w:numId w:val="6"/>
+        </w:numPr>
+      </w:pPr>
+      <w:hyperlink r:id="rId12" w:tgtFrame="_blank" w:history="1">
+        <w:r>
+          <w:rPr>
+            <w:rStyle w:val="Hyperlink"/>
+          </w:rPr>
+          <w:t>Haworth, C., Kostanyan, A., &amp; Laxton, D. (2019). “Transparent Monetary Policy: A History of Inflation Targeting in New Zealand.” LSE Institute of Global Affairs.</w:t>
+        </w:r>
+      </w:hyperlink>
+    </w:p>
+    <w:p>
+      <w:pPr>
+        <w:numPr>
+          <w:ilvl w:val="0"/>
+          <w:numId w:val="6"/>
+        </w:numPr>
+      </w:pPr>
+      <w:r>
+        <w:t>Central Bank of Armenia (2025). </w:t>
       </w:r>
       <w:r>
         <w:rPr>
@@ -576,12 +619,12 @@
     </w:p>
     <w:p/>
     <w:sectPr>
-      <w:headerReference w:type="even" r:id="rId11"/>
-      <w:headerReference w:type="default" r:id="rId12"/>
-      <w:footerReference w:type="even" r:id="rId13"/>
-      <w:footerReference w:type="default" r:id="rId14"/>
-      <w:headerReference w:type="first" r:id="rId15"/>
-      <w:footerReference w:type="first" r:id="rId16"/>
+      <w:headerReference w:type="even" r:id="rId13"/>
+      <w:headerReference w:type="default" r:id="rId14"/>
+      <w:footerReference w:type="even" r:id="rId15"/>
+      <w:footerReference w:type="default" r:id="rId16"/>
+      <w:headerReference w:type="first" r:id="rId17"/>
+      <w:footerReference w:type="first" r:id="rId18"/>
       <w:pgSz w:w="11906" w:h="16838"/>
       <w:pgMar w:top="1440" w:right="1440" w:bottom="1440" w:left="1440" w:header="709" w:footer="708" w:gutter="0"/>
       <w:cols w:space="708"/>
@@ -968,6 +1011,155 @@
 <file path=word/numbering.xml><?xml version="1.0" encoding="utf-8"?>
 <w:numbering xmlns:wpc="http://schemas.microsoft.com/office/word/2010/wordprocessingCanvas" xmlns:cx="http://schemas.microsoft.com/office/drawing/2014/chartex" xmlns:cx1="http://schemas.microsoft.com/office/drawing/2015/9/8/chartex" xmlns:cx2="http://schemas.microsoft.com/office/drawing/2015/10/21/chartex" xmlns:cx3="http://schemas.microsoft.com/office/drawing/2016/5/9/chartex" xmlns:cx4="http://schemas.microsoft.com/office/drawing/2016/5/10/chartex" xmlns:cx5="http://schemas.microsoft.com/office/drawing/2016/5/11/chartex" xmlns:cx6="http://schemas.microsoft.com/office/drawing/2016/5/12/chartex" xmlns:cx7="http://schemas.microsoft.com/office/drawing/2016/5/13/chartex" xmlns:cx8="http://schemas.microsoft.com/office/drawing/2016/5/14/chartex" xmlns:mc="http://schemas.openxmlformats.org/markup-compatibility/2006" xmlns:aink="http://schemas.microsoft.com/office/drawing/2016/ink" xmlns:am3d="http://schemas.microsoft.com/office/drawing/2017/model3d" xmlns:o="urn:schemas-microsoft-com:office:office" xmlns:oel="http://schemas.microsoft.com/office/2019/extlst" xmlns:r="http://schemas.openxmlformats.org/officeDocument/2006/relationships" xmlns:m="http://schemas.openxmlformats.org/officeDocument/2006/math" xmlns:v="urn:schemas-microsoft-com:vml" xmlns:wp14="http://schemas.microsoft.com/office/word/2010/wordprocessingDrawing" xmlns:wp="http://schemas.openxmlformats.org/drawingml/2006/wordprocessingDrawing" xmlns:w10="urn:schemas-microsoft-com:office:word" xmlns:w="http://schemas.openxmlformats.org/wordprocessingml/2006/main" xmlns:w14="http://schemas.microsoft.com/office/word/2010/wordml" xmlns:w15="http://schemas.microsoft.com/office/word/2012/wordml" xmlns:w16cex="http://schemas.microsoft.com/office/word/2018/wordml/cex" xmlns:w16cid="http://schemas.microsoft.com/office/word/2016/wordml/cid" xmlns:w16="http://schemas.microsoft.com/office/word/2018/wordml" xmlns:w16du="http://schemas.microsoft.com/office/word/2023/wordml/word16du" xmlns:w16sdtdh="http://schemas.microsoft.com/office/word/2020/wordml/sdtdatahash" xmlns:w16sdtfl="http://schemas.microsoft.com/office/word/2024/wordml/sdtformatlock" xmlns:w16se="http://schemas.microsoft.com/office/word/2015/wordml/symex" xmlns:wpg="http://schemas.microsoft.com/office/word/2010/wordprocessingGroup" xmlns:wpi="http://schemas.microsoft.com/office/word/2010/wordprocessingInk" xmlns:wne="http://schemas.microsoft.com/office/word/2006/wordml" xmlns:wps="http://schemas.microsoft.com/office/word/2010/wordprocessingShape" mc:Ignorable="w14 w15 w16se w16cid w16 w16cex w16sdtdh w16sdtfl w16du wp14">
   <w:abstractNum w:abstractNumId="0" w15:restartNumberingAfterBreak="0">
+    <w:nsid w:val="0A743949"/>
+    <w:multiLevelType w:val="multilevel"/>
+    <w:tmpl w:val="B07AD9C2"/>
+    <w:lvl w:ilvl="0">
+      <w:start w:val="1"/>
+      <w:numFmt w:val="bullet"/>
+      <w:lvlText w:val=""/>
+      <w:lvlJc w:val="left"/>
+      <w:pPr>
+        <w:tabs>
+          <w:tab w:val="num" w:pos="720"/>
+        </w:tabs>
+        <w:ind w:left="720" w:hanging="360"/>
+      </w:pPr>
+      <w:rPr>
+        <w:rFonts w:ascii="Symbol" w:hAnsi="Symbol" w:hint="default"/>
+        <w:sz w:val="20"/>
+      </w:rPr>
+    </w:lvl>
+    <w:lvl w:ilvl="1" w:tentative="1">
+      <w:start w:val="1"/>
+      <w:numFmt w:val="bullet"/>
+      <w:lvlText w:val="o"/>
+      <w:lvlJc w:val="left"/>
+      <w:pPr>
+        <w:tabs>
+          <w:tab w:val="num" w:pos="1440"/>
+        </w:tabs>
+        <w:ind w:left="1440" w:hanging="360"/>
+      </w:pPr>
+      <w:rPr>
+        <w:rFonts w:ascii="Courier New" w:hAnsi="Courier New" w:hint="default"/>
+        <w:sz w:val="20"/>
+      </w:rPr>
+    </w:lvl>
+    <w:lvl w:ilvl="2" w:tentative="1">
+      <w:start w:val="1"/>
+      <w:numFmt w:val="bullet"/>
+      <w:lvlText w:val=""/>
+      <w:lvlJc w:val="left"/>
+      <w:pPr>
+        <w:tabs>
+          <w:tab w:val="num" w:pos="2160"/>
+        </w:tabs>
+        <w:ind w:left="2160" w:hanging="360"/>
+      </w:pPr>
+      <w:rPr>
+        <w:rFonts w:ascii="Wingdings" w:hAnsi="Wingdings" w:hint="default"/>
+        <w:sz w:val="20"/>
+      </w:rPr>
+    </w:lvl>
+    <w:lvl w:ilvl="3" w:tentative="1">
+      <w:start w:val="1"/>
+      <w:numFmt w:val="bullet"/>
+      <w:lvlText w:val=""/>
+      <w:lvlJc w:val="left"/>
+      <w:pPr>
+        <w:tabs>
+          <w:tab w:val="num" w:pos="2880"/>
+        </w:tabs>
+        <w:ind w:left="2880" w:hanging="360"/>
+      </w:pPr>
+      <w:rPr>
+        <w:rFonts w:ascii="Wingdings" w:hAnsi="Wingdings" w:hint="default"/>
+        <w:sz w:val="20"/>
+      </w:rPr>
+    </w:lvl>
+    <w:lvl w:ilvl="4" w:tentative="1">
+      <w:start w:val="1"/>
+      <w:numFmt w:val="bullet"/>
+      <w:lvlText w:val=""/>
+      <w:lvlJc w:val="left"/>
+      <w:pPr>
+        <w:tabs>
+          <w:tab w:val="num" w:pos="3600"/>
+        </w:tabs>
+        <w:ind w:left="3600" w:hanging="360"/>
+      </w:pPr>
+      <w:rPr>
+        <w:rFonts w:ascii="Wingdings" w:hAnsi="Wingdings" w:hint="default"/>
+        <w:sz w:val="20"/>
+      </w:rPr>
+    </w:lvl>
+    <w:lvl w:ilvl="5" w:tentative="1">
+      <w:start w:val="1"/>
+      <w:numFmt w:val="bullet"/>
+      <w:lvlText w:val=""/>
+      <w:lvlJc w:val="left"/>
+      <w:pPr>
+        <w:tabs>
+          <w:tab w:val="num" w:pos="4320"/>
+        </w:tabs>
+        <w:ind w:left="4320" w:hanging="360"/>
+      </w:pPr>
+      <w:rPr>
+        <w:rFonts w:ascii="Wingdings" w:hAnsi="Wingdings" w:hint="default"/>
+        <w:sz w:val="20"/>
+      </w:rPr>
+    </w:lvl>
+    <w:lvl w:ilvl="6" w:tentative="1">
+      <w:start w:val="1"/>
+      <w:numFmt w:val="bullet"/>
+      <w:lvlText w:val=""/>
+      <w:lvlJc w:val="left"/>
+      <w:pPr>
+        <w:tabs>
+          <w:tab w:val="num" w:pos="5040"/>
+        </w:tabs>
+        <w:ind w:left="5040" w:hanging="360"/>
+      </w:pPr>
+      <w:rPr>
+        <w:rFonts w:ascii="Wingdings" w:hAnsi="Wingdings" w:hint="default"/>
+        <w:sz w:val="20"/>
+      </w:rPr>
+    </w:lvl>
+    <w:lvl w:ilvl="7" w:tentative="1">
+      <w:start w:val="1"/>
+      <w:numFmt w:val="bullet"/>
+      <w:lvlText w:val=""/>
+      <w:lvlJc w:val="left"/>
+      <w:pPr>
+        <w:tabs>
+          <w:tab w:val="num" w:pos="5760"/>
+        </w:tabs>
+        <w:ind w:left="5760" w:hanging="360"/>
+      </w:pPr>
+      <w:rPr>
+        <w:rFonts w:ascii="Wingdings" w:hAnsi="Wingdings" w:hint="default"/>
+        <w:sz w:val="20"/>
+      </w:rPr>
+    </w:lvl>
+    <w:lvl w:ilvl="8" w:tentative="1">
+      <w:start w:val="1"/>
+      <w:numFmt w:val="bullet"/>
+      <w:lvlText w:val=""/>
+      <w:lvlJc w:val="left"/>
+      <w:pPr>
+        <w:tabs>
+          <w:tab w:val="num" w:pos="6480"/>
+        </w:tabs>
+        <w:ind w:left="6480" w:hanging="360"/>
+      </w:pPr>
+      <w:rPr>
+        <w:rFonts w:ascii="Wingdings" w:hAnsi="Wingdings" w:hint="default"/>
+        <w:sz w:val="20"/>
+      </w:rPr>
+    </w:lvl>
+  </w:abstractNum>
+  <w:abstractNum w:abstractNumId="1" w15:restartNumberingAfterBreak="0">
     <w:nsid w:val="0D867B04"/>
     <w:multiLevelType w:val="multilevel"/>
     <w:tmpl w:val="11E85AB2"/>
@@ -1116,7 +1308,7 @@
       </w:rPr>
     </w:lvl>
   </w:abstractNum>
-  <w:abstractNum w:abstractNumId="1" w15:restartNumberingAfterBreak="0">
+  <w:abstractNum w:abstractNumId="2" w15:restartNumberingAfterBreak="0">
     <w:nsid w:val="10F23FA4"/>
     <w:multiLevelType w:val="multilevel"/>
     <w:tmpl w:val="5964C0A8"/>
@@ -1265,7 +1457,7 @@
       </w:rPr>
     </w:lvl>
   </w:abstractNum>
-  <w:abstractNum w:abstractNumId="2" w15:restartNumberingAfterBreak="0">
+  <w:abstractNum w:abstractNumId="3" w15:restartNumberingAfterBreak="0">
     <w:nsid w:val="292D6A44"/>
     <w:multiLevelType w:val="multilevel"/>
     <w:tmpl w:val="E8C44C58"/>
@@ -1414,7 +1606,7 @@
       </w:rPr>
     </w:lvl>
   </w:abstractNum>
-  <w:abstractNum w:abstractNumId="3" w15:restartNumberingAfterBreak="0">
+  <w:abstractNum w:abstractNumId="4" w15:restartNumberingAfterBreak="0">
     <w:nsid w:val="29BE19FE"/>
     <w:multiLevelType w:val="multilevel"/>
     <w:tmpl w:val="9AC4FF30"/>
@@ -1563,7 +1755,7 @@
       </w:rPr>
     </w:lvl>
   </w:abstractNum>
-  <w:abstractNum w:abstractNumId="4" w15:restartNumberingAfterBreak="0">
+  <w:abstractNum w:abstractNumId="5" w15:restartNumberingAfterBreak="0">
     <w:nsid w:val="50FF0CB0"/>
     <w:multiLevelType w:val="multilevel"/>
     <w:tmpl w:val="D1FC7074"/>
@@ -1713,18 +1905,21 @@
     </w:lvl>
   </w:abstractNum>
   <w:num w:numId="1" w16cid:durableId="756826114">
+    <w:abstractNumId w:val="4"/>
+  </w:num>
+  <w:num w:numId="2" w16cid:durableId="1105033860">
+    <w:abstractNumId w:val="5"/>
+  </w:num>
+  <w:num w:numId="3" w16cid:durableId="578712828">
     <w:abstractNumId w:val="3"/>
   </w:num>
-  <w:num w:numId="2" w16cid:durableId="1105033860">
-    <w:abstractNumId w:val="4"/>
-  </w:num>
-  <w:num w:numId="3" w16cid:durableId="578712828">
+  <w:num w:numId="4" w16cid:durableId="1359043874">
     <w:abstractNumId w:val="2"/>
   </w:num>
-  <w:num w:numId="4" w16cid:durableId="1359043874">
+  <w:num w:numId="5" w16cid:durableId="1628732888">
     <w:abstractNumId w:val="1"/>
   </w:num>
-  <w:num w:numId="5" w16cid:durableId="1628732888">
+  <w:num w:numId="6" w16cid:durableId="1224752771">
     <w:abstractNumId w:val="0"/>
   </w:num>
 </w:numbering>

</xml_diff>